<commit_message>
Added document with background.
</commit_message>
<xml_diff>
--- a/documents/Capstone Project - part 1.docx
+++ b/documents/Capstone Project - part 1.docx
@@ -11,6 +11,31 @@
       </w:pPr>
       <w:r>
         <w:rPr>
+          <w:rFonts w:ascii="Arial" w:hAnsi="Arial" w:cs="Arial"/>
+          <w:color w:val="1F1F1F"/>
+          <w:sz w:val="51"/>
+          <w:szCs w:val="51"/>
+          <w:shd w:val="clear" w:color="auto" w:fill="FFFFFF"/>
+        </w:rPr>
+        <w:t>The Battle of Neighborhoods</w:t>
+      </w:r>
+    </w:p>
+    <w:p>
+      <w:pPr>
+        <w:rPr>
+          <w:b/>
+          <w:bCs/>
+        </w:rPr>
+      </w:pPr>
+      <w:r>
+        <w:rPr>
+          <w:b/>
+          <w:bCs/>
+        </w:rPr>
+        <w:br/>
+      </w:r>
+      <w:r>
+        <w:rPr>
           <w:b/>
           <w:bCs/>
         </w:rPr>
@@ -19,7 +44,19 @@
     </w:p>
     <w:p>
       <w:r>
-        <w:t xml:space="preserve">There is a person traveling around the world where they want to know if the cities are </w:t>
+        <w:t xml:space="preserve">There </w:t>
+      </w:r>
+      <w:r>
+        <w:t>are</w:t>
+      </w:r>
+      <w:r>
+        <w:t xml:space="preserve"> person</w:t>
+      </w:r>
+      <w:r>
+        <w:t>s</w:t>
+      </w:r>
+      <w:r>
+        <w:t xml:space="preserve"> traveling around the world where they want to know if the cities are </w:t>
       </w:r>
       <w:proofErr w:type="gramStart"/>
       <w:r>
@@ -35,13 +72,34 @@
       </w:r>
       <w:proofErr w:type="gramEnd"/>
       <w:r>
-        <w:t xml:space="preserve"> their neighborhood? And what factors affect this similarity, this feeling of “similarity” can be quite subjective. In order to try to answer this, the approach is slightly modified. The question we ask instead is, what characteristics make a neighborhood good? These characteristics should in general be more important. Thus, similarity will consist of these to limit the number factors. Looking through countless of articles about “</w:t>
+        <w:t xml:space="preserve"> their neighborhood? And what factors affect this similarity, this feeling of “similarity” can be quite subjective. In order to try to answer this, the approach is slightly modified. The question we ask instead is, what characteristics make a neighborhood </w:t>
+      </w:r>
+      <w:r>
+        <w:rPr>
+          <w:u w:val="single"/>
+        </w:rPr>
+        <w:t>good</w:t>
+      </w:r>
+      <w:r>
+        <w:t>? Looking through countless of articles about “</w:t>
       </w:r>
       <w:r>
         <w:t>characteristics of a good neighborhood</w:t>
       </w:r>
       <w:r>
-        <w:t>” we quickly find that there are still too many factors to consider. To limit the study and simplify it we choose to include:</w:t>
+        <w:t xml:space="preserve">” we quickly find that there are too many factors to consider. To limit the </w:t>
+      </w:r>
+      <w:r>
+        <w:t xml:space="preserve">scope of the </w:t>
+      </w:r>
+      <w:r>
+        <w:t>study</w:t>
+      </w:r>
+      <w:r>
+        <w:t xml:space="preserve"> only the factors below are included</w:t>
+      </w:r>
+      <w:r>
+        <w:t>:</w:t>
       </w:r>
     </w:p>
     <w:p>
@@ -103,37 +161,230 @@
       </w:r>
       <w:r>
         <w:br/>
-        <w:t>The cities that will be considered is Toronto and New York. The location data of the cities will be from Coursera.</w:t>
+        <w:t xml:space="preserve">The cities that will be considered is Toronto and New York. The </w:t>
+      </w:r>
+      <w:r>
+        <w:t>names of</w:t>
+      </w:r>
+      <w:r>
+        <w:t xml:space="preserve"> the</w:t>
+      </w:r>
+      <w:r>
+        <w:t>se</w:t>
+      </w:r>
+      <w:r>
+        <w:t xml:space="preserve"> </w:t>
+      </w:r>
+      <w:r>
+        <w:t>cities’</w:t>
+      </w:r>
+      <w:r>
+        <w:t xml:space="preserve"> neighborhoods are data used in</w:t>
+      </w:r>
+      <w:r>
+        <w:t xml:space="preserve"> Coursera.</w:t>
+      </w:r>
+      <w:r>
+        <w:t xml:space="preserve"> Where </w:t>
+      </w:r>
+      <w:r>
+        <w:t>myGeocoder</w:t>
+      </w:r>
+      <w:r>
+        <w:t xml:space="preserve"> will be used to acquire their geodata.</w:t>
       </w:r>
       <w:r>
         <w:br/>
       </w:r>
       <w:r>
         <w:br/>
-        <w:t>1.  is Foursquare. An API giving venue data about what venues are close by.</w:t>
+      </w:r>
+      <w:r>
+        <w:t>First</w:t>
+      </w:r>
+      <w:r>
+        <w:t xml:space="preserve"> is Foursquare. An API giving venue data</w:t>
+      </w:r>
+      <w:r>
+        <w:t xml:space="preserve"> such as</w:t>
+      </w:r>
+      <w:r>
+        <w:t xml:space="preserve"> type of</w:t>
+      </w:r>
+      <w:r>
+        <w:t xml:space="preserve"> venues</w:t>
+      </w:r>
+      <w:r>
+        <w:t xml:space="preserve"> (restaurant and what type, climb center, etc.</w:t>
+      </w:r>
+      <w:r>
+        <w:t>),</w:t>
+      </w:r>
+      <w:r>
+        <w:t xml:space="preserve"> names, ratings, etc</w:t>
+      </w:r>
+      <w:r>
+        <w:t xml:space="preserve"> </w:t>
+      </w:r>
+      <w:r>
+        <w:t>based on geographical data</w:t>
+      </w:r>
+      <w:r>
+        <w:t>.</w:t>
+      </w:r>
+      <w:r>
+        <w:t xml:space="preserve"> For example, will data of top 10 most common venues by geographical data</w:t>
+      </w:r>
+      <w:r>
+        <w:t xml:space="preserve"> will</w:t>
+      </w:r>
+      <w:r>
+        <w:t xml:space="preserve"> be included.</w:t>
       </w:r>
     </w:p>
     <w:p>
       <w:r>
-        <w:t>2.  is corresponding Police data sources to the area. Downloaded data of crimes, for deciding crime density.</w:t>
+        <w:t>Second</w:t>
+      </w:r>
+      <w:r>
+        <w:t xml:space="preserve"> is</w:t>
+      </w:r>
+      <w:r>
+        <w:t xml:space="preserve"> the</w:t>
+      </w:r>
+      <w:r>
+        <w:t xml:space="preserve"> Police data sources</w:t>
+      </w:r>
+      <w:r>
+        <w:t xml:space="preserve"> </w:t>
+      </w:r>
+      <w:r>
+        <w:t>corresponding</w:t>
+      </w:r>
+      <w:r>
+        <w:t xml:space="preserve"> to the area</w:t>
+      </w:r>
+      <w:r>
+        <w:t>s</w:t>
+      </w:r>
+      <w:r>
+        <w:t xml:space="preserve">. </w:t>
+      </w:r>
+      <w:r>
+        <w:t xml:space="preserve">Data included are what kind of crime, date, time, location. </w:t>
+      </w:r>
+      <w:r>
+        <w:t>Download</w:t>
+      </w:r>
+      <w:r>
+        <w:t>able</w:t>
+      </w:r>
+      <w:r>
+        <w:t xml:space="preserve"> crimes</w:t>
+      </w:r>
+      <w:r>
+        <w:t xml:space="preserve"> data</w:t>
+      </w:r>
+      <w:r>
+        <w:t>, for deciding crime density.</w:t>
+      </w:r>
+      <w:r>
+        <w:t xml:space="preserve">  For example, will the total number of crimes be counted within the vicinity</w:t>
+      </w:r>
+      <w:r>
+        <w:t xml:space="preserve"> will be used</w:t>
+      </w:r>
+      <w:r>
+        <w:t>.</w:t>
+      </w:r>
+      <w:r>
+        <w:br/>
       </w:r>
     </w:p>
     <w:p>
       <w:r>
-        <w:t xml:space="preserve">3. Airbnb data. Downloaded data of prices in the vicinity.  </w:t>
+        <w:t>Third is</w:t>
+      </w:r>
+      <w:r>
+        <w:t xml:space="preserve"> Airbnb data. Downloa</w:t>
+      </w:r>
+      <w:r>
+        <w:t>dable</w:t>
+      </w:r>
+      <w:r>
+        <w:t xml:space="preserve"> data of </w:t>
+      </w:r>
+      <w:r>
+        <w:t xml:space="preserve">renting </w:t>
+      </w:r>
+      <w:r>
+        <w:t>prices</w:t>
+      </w:r>
+      <w:r>
+        <w:t xml:space="preserve"> of apartments and houses</w:t>
+      </w:r>
+      <w:r>
+        <w:t xml:space="preserve"> </w:t>
+      </w:r>
+      <w:r>
+        <w:t>by location data</w:t>
+      </w:r>
+      <w:r>
+        <w:t xml:space="preserve">. </w:t>
+      </w:r>
+      <w:r>
+        <w:t xml:space="preserve">For </w:t>
+      </w:r>
+      <w:r>
+        <w:t>example,</w:t>
+      </w:r>
+      <w:r>
+        <w:t xml:space="preserve"> will average renting price in the vicinity be used to estimate relative housing prices. </w:t>
+      </w:r>
+      <w:r>
+        <w:t xml:space="preserve"> </w:t>
       </w:r>
     </w:p>
+    <w:p/>
     <w:p>
       <w:r>
-        <w:t xml:space="preserve">4. is </w:t>
-      </w:r>
-      <w:proofErr w:type="spellStart"/>
-      <w:r>
-        <w:t>Openweathermap</w:t>
-      </w:r>
-      <w:proofErr w:type="spellEnd"/>
-      <w:r>
-        <w:t>. An API with weather data based on coordinates.</w:t>
+        <w:t>Fourth</w:t>
+      </w:r>
+      <w:r>
+        <w:t xml:space="preserve"> is Openweathermap. An API with weather data</w:t>
+      </w:r>
+      <w:r>
+        <w:t xml:space="preserve"> like type of weather, aggregates over time, </w:t>
+      </w:r>
+      <w:r>
+        <w:t>Realtime</w:t>
+      </w:r>
+      <w:r>
+        <w:t xml:space="preserve"> updates,</w:t>
+      </w:r>
+      <w:r>
+        <w:t xml:space="preserve"> based on coordinates.</w:t>
+      </w:r>
+      <w:r>
+        <w:t xml:space="preserve"> Where the last </w:t>
+      </w:r>
+      <w:r>
+        <w:t>5 days</w:t>
+      </w:r>
+      <w:r>
+        <w:t xml:space="preserve"> most common weather type </w:t>
+      </w:r>
+      <w:r>
+        <w:t xml:space="preserve">and mean temperature </w:t>
+      </w:r>
+      <w:r>
+        <w:t xml:space="preserve">will be included, to </w:t>
+      </w:r>
+      <w:r>
+        <w:t xml:space="preserve">roughly </w:t>
+      </w:r>
+      <w:r>
+        <w:t>estimate weather.</w:t>
       </w:r>
     </w:p>
     <w:p/>
@@ -1637,7 +1888,6 @@
   <w:style w:type="character" w:default="1" w:styleId="DefaultParagraphFont">
     <w:name w:val="Default Paragraph Font"/>
     <w:uiPriority w:val="1"/>
-    <w:semiHidden/>
     <w:unhideWhenUsed/>
   </w:style>
   <w:style w:type="table" w:default="1" w:styleId="TableNormal">

</xml_diff>